<commit_message>
Bang xuat file hoan chinh
</commit_message>
<xml_diff>
--- a/pc_app/mau_phieu.docx
+++ b/pc_app/mau_phieu.docx
@@ -196,87 +196,38 @@
         <w:t>: ……………………………………………………………....</w:t>
       </w:r>
     </w:p>
-    <w:tbl>
-      <w:tblPr>
-        <w:tblW w:w="3061" w:type="pct"/>
-        <w:tblCellSpacing w:w="0" w:type="dxa"/>
-        <w:shd w:val="clear" w:color="auto" w:fill="FFFFFF"/>
-        <w:tblCellMar>
-          <w:left w:w="0" w:type="dxa"/>
-          <w:right w:w="0" w:type="dxa"/>
-        </w:tblCellMar>
-        <w:tblLook w:val="04A0" w:firstRow="1" w:lastRow="0" w:firstColumn="1" w:lastColumn="0" w:noHBand="0" w:noVBand="1"/>
-      </w:tblPr>
-      <w:tblGrid>
-        <w:gridCol w:w="2416"/>
-        <w:gridCol w:w="3211"/>
-      </w:tblGrid>
-      <w:tr>
-        <w:trPr>
-          <w:tblCellSpacing w:w="0" w:type="dxa"/>
-        </w:trPr>
-        <w:tc>
-          <w:tcPr>
-            <w:tcW w:w="2250" w:type="pct"/>
-            <w:shd w:val="clear" w:color="auto" w:fill="FFFFFF"/>
-            <w:vAlign w:val="center"/>
-            <w:hideMark/>
-          </w:tcPr>
-          <w:p>
-            <w:pPr>
-              <w:spacing w:after="120" w:line="240" w:lineRule="auto"/>
-              <w:rPr>
-                <w:rFonts w:ascii="Arial" w:eastAsia="Times New Roman" w:hAnsi="Arial" w:cs="Arial"/>
-                <w:color w:val="000000"/>
-                <w:sz w:val="18"/>
-                <w:szCs w:val="18"/>
-                <w:lang w:eastAsia="vi-VN"/>
-              </w:rPr>
-            </w:pPr>
-            <w:r>
-              <w:rPr>
-                <w:rFonts w:ascii="Arial" w:eastAsia="Times New Roman" w:hAnsi="Arial" w:cs="Arial"/>
-                <w:color w:val="000000"/>
-                <w:sz w:val="20"/>
-                <w:szCs w:val="20"/>
-                <w:lang w:eastAsia="vi-VN"/>
-              </w:rPr>
-              <w:t>2. Ngày, tháng, năm sinh:</w:t>
-            </w:r>
-          </w:p>
-        </w:tc>
-        <w:tc>
-          <w:tcPr>
-            <w:tcW w:w="2750" w:type="pct"/>
-            <w:shd w:val="clear" w:color="auto" w:fill="FFFFFF"/>
-            <w:vAlign w:val="center"/>
-            <w:hideMark/>
-          </w:tcPr>
-          <w:p>
-            <w:pPr>
-              <w:spacing w:after="120" w:line="240" w:lineRule="auto"/>
-              <w:rPr>
-                <w:rFonts w:ascii="Arial" w:eastAsia="Times New Roman" w:hAnsi="Arial" w:cs="Arial"/>
-                <w:color w:val="000000"/>
-                <w:sz w:val="18"/>
-                <w:szCs w:val="18"/>
-                <w:lang w:val="en-US" w:eastAsia="vi-VN"/>
-              </w:rPr>
-            </w:pPr>
-            <w:r>
-              <w:rPr>
-                <w:rFonts w:ascii="Arial" w:eastAsia="Times New Roman" w:hAnsi="Arial" w:cs="Arial"/>
-                <w:color w:val="000000"/>
-                <w:sz w:val="18"/>
-                <w:szCs w:val="18"/>
-                <w:lang w:val="en-US" w:eastAsia="vi-VN"/>
-              </w:rPr>
-              <w:t>……………………………………………...</w:t>
-            </w:r>
-          </w:p>
-        </w:tc>
-      </w:tr>
-    </w:tbl>
+    <w:p>
+      <w:pPr>
+        <w:spacing w:after="120" w:line="240" w:lineRule="auto"/>
+        <w:rPr>
+          <w:rFonts w:ascii="Arial" w:eastAsia="Times New Roman" w:hAnsi="Arial" w:cs="Arial"/>
+          <w:color w:val="000000"/>
+          <w:sz w:val="20"/>
+          <w:szCs w:val="20"/>
+          <w:lang w:eastAsia="vi-VN"/>
+        </w:rPr>
+      </w:pPr>
+      <w:r>
+        <w:rPr>
+          <w:rFonts w:ascii="Arial" w:eastAsia="Times New Roman" w:hAnsi="Arial" w:cs="Arial"/>
+          <w:color w:val="000000"/>
+          <w:sz w:val="20"/>
+          <w:szCs w:val="20"/>
+          <w:lang w:eastAsia="vi-VN"/>
+        </w:rPr>
+        <w:t>2. Ngày tháng năm sinh</w:t>
+      </w:r>
+      <w:r>
+        <w:rPr>
+          <w:rFonts w:ascii="Arial" w:eastAsia="Times New Roman" w:hAnsi="Arial" w:cs="Arial"/>
+          <w:color w:val="000000"/>
+          <w:sz w:val="20"/>
+          <w:szCs w:val="20"/>
+          <w:lang w:eastAsia="vi-VN"/>
+        </w:rPr>
+        <w:t>: ……………………………………………………………………….</w:t>
+      </w:r>
+    </w:p>
     <w:p>
       <w:pPr>
         <w:spacing w:after="120" w:line="240" w:lineRule="auto"/>
@@ -314,7 +265,7 @@
           <w:color w:val="000000"/>
           <w:sz w:val="20"/>
           <w:szCs w:val="20"/>
-          <w:lang w:val="en-US" w:eastAsia="vi-VN"/>
+          <w:lang w:eastAsia="vi-VN"/>
         </w:rPr>
         <w:t>………………………………………………………………..</w:t>
       </w:r>
@@ -386,7 +337,7 @@
           <w:color w:val="000000"/>
           <w:sz w:val="20"/>
           <w:szCs w:val="20"/>
-          <w:lang w:val="en-US" w:eastAsia="vi-VN"/>
+          <w:lang w:eastAsia="vi-VN"/>
         </w:rPr>
         <w:t xml:space="preserve">ú: </w:t>
       </w:r>
@@ -439,7 +390,7 @@
           <w:color w:val="000000"/>
           <w:sz w:val="20"/>
           <w:szCs w:val="20"/>
-          <w:lang w:val="en-US" w:eastAsia="vi-VN"/>
+          <w:lang w:eastAsia="vi-VN"/>
         </w:rPr>
       </w:pPr>
       <w:r>
@@ -478,7 +429,7 @@
           <w:color w:val="000000"/>
           <w:sz w:val="20"/>
           <w:szCs w:val="20"/>
-          <w:lang w:val="en-US" w:eastAsia="vi-VN"/>
+          <w:lang w:eastAsia="vi-VN"/>
         </w:rPr>
         <w:t>i:</w:t>
       </w:r>
@@ -553,7 +504,7 @@
           <w:color w:val="000000"/>
           <w:sz w:val="20"/>
           <w:szCs w:val="20"/>
-          <w:lang w:val="en-US" w:eastAsia="vi-VN"/>
+          <w:lang w:eastAsia="vi-VN"/>
         </w:rPr>
       </w:pPr>
       <w:r>
@@ -575,16 +526,16 @@
           <w:color w:val="000000"/>
           <w:sz w:val="20"/>
           <w:szCs w:val="20"/>
-          <w:lang w:val="en-US" w:eastAsia="vi-VN"/>
-        </w:rPr>
-      </w:pPr>
-      <w:r>
-        <w:rPr>
-          <w:rFonts w:ascii="Arial" w:eastAsia="Times New Roman" w:hAnsi="Arial" w:cs="Arial"/>
-          <w:color w:val="000000"/>
-          <w:sz w:val="20"/>
-          <w:szCs w:val="20"/>
-          <w:lang w:val="en-US" w:eastAsia="vi-VN"/>
+          <w:lang w:eastAsia="vi-VN"/>
+        </w:rPr>
+      </w:pPr>
+      <w:r>
+        <w:rPr>
+          <w:rFonts w:ascii="Arial" w:eastAsia="Times New Roman" w:hAnsi="Arial" w:cs="Arial"/>
+          <w:color w:val="000000"/>
+          <w:sz w:val="20"/>
+          <w:szCs w:val="20"/>
+          <w:lang w:eastAsia="vi-VN"/>
         </w:rPr>
         <w:t>8</w:t>
       </w:r>
@@ -604,7 +555,7 @@
           <w:color w:val="000000"/>
           <w:sz w:val="20"/>
           <w:szCs w:val="20"/>
-          <w:lang w:val="en-US" w:eastAsia="vi-VN"/>
+          <w:lang w:eastAsia="vi-VN"/>
         </w:rPr>
         <w:t>: ……………………………………………………………………………</w:t>
       </w:r>
@@ -891,7 +842,7 @@
           <w:color w:val="000000"/>
           <w:sz w:val="20"/>
           <w:szCs w:val="20"/>
-          <w:lang w:val="en-US" w:eastAsia="vi-VN"/>
+          <w:lang w:eastAsia="vi-VN"/>
         </w:rPr>
       </w:pPr>
       <w:r>
@@ -930,7 +881,7 @@
           <w:color w:val="000000"/>
           <w:sz w:val="20"/>
           <w:szCs w:val="20"/>
-          <w:lang w:val="en-US" w:eastAsia="vi-VN"/>
+          <w:lang w:eastAsia="vi-VN"/>
         </w:rPr>
         <w:t>……………………………………………………………………………………………………..</w:t>
       </w:r>
@@ -960,28 +911,6 @@
           <w:lang w:eastAsia="vi-VN"/>
         </w:rPr>
       </w:pPr>
-      <w:r>
-        <w:rPr>
-          <w:rFonts w:ascii="Arial" w:eastAsia="Times New Roman" w:hAnsi="Arial" w:cs="Arial"/>
-          <w:b/>
-          <w:color w:val="000000"/>
-          <w:sz w:val="24"/>
-          <w:szCs w:val="20"/>
-          <w:lang w:eastAsia="vi-VN"/>
-        </w:rPr>
-        <w:t>II.</w:t>
-      </w:r>
-      <w:r>
-        <w:rPr>
-          <w:rFonts w:ascii="Arial" w:eastAsia="Times New Roman" w:hAnsi="Arial" w:cs="Arial"/>
-          <w:b/>
-          <w:color w:val="000000"/>
-          <w:sz w:val="24"/>
-          <w:szCs w:val="20"/>
-          <w:lang w:eastAsia="vi-VN"/>
-        </w:rPr>
-        <w:t>THÔNG TIN NGƯỜI CHUNG HỘ GIA ĐÌNH</w:t>
-      </w:r>
     </w:p>
     <w:sectPr>
       <w:pgSz w:w="11906" w:h="16838"/>

</xml_diff>